<commit_message>
Updated applicaiton for western dance
</commit_message>
<xml_diff>
--- a/2015_RYLA_Application-full.docx
+++ b/2015_RYLA_Application-full.docx
@@ -17119,6 +17119,28 @@
           <w:sz w:val="28"/>
         </w:rPr>
         <w:t>Refillable Water bottle</w:t>
+      </w:r>
+    </w:p>
+    <w:p>
+      <w:pPr>
+        <w:pStyle w:val="ListParagraph"/>
+        <w:numPr>
+          <w:ilvl w:val="0"/>
+          <w:numId w:val="12"/>
+        </w:numPr>
+        <w:rPr>
+          <w:rFonts w:ascii="Times New Roman" w:hAnsi="Times New Roman"/>
+          <w:sz w:val="28"/>
+          <w:szCs w:val="28"/>
+        </w:rPr>
+      </w:pPr>
+      <w:r>
+        <w:rPr>
+          <w:rFonts w:ascii="Times New Roman" w:hAnsi="Times New Roman"/>
+          <w:sz w:val="28"/>
+          <w:szCs w:val="28"/>
+        </w:rPr>
+        <w:t xml:space="preserve">Western attire for Friday night (jeans, boots, hat, scarves) </w:t>
       </w:r>
     </w:p>
     <w:p>
@@ -25692,6 +25714,17 @@
     <w:basedOn w:val="DefaultParagraphFont"/>
     <w:rsid w:val="00657FBC"/>
   </w:style>
+  <w:style w:type="paragraph" w:styleId="ListParagraph">
+    <w:name w:val="List Paragraph"/>
+    <w:basedOn w:val="Normal"/>
+    <w:uiPriority w:val="34"/>
+    <w:qFormat/>
+    <w:rsid w:val="00A96394"/>
+    <w:pPr>
+      <w:ind w:left="720"/>
+      <w:contextualSpacing/>
+    </w:pPr>
+  </w:style>
 </w:styles>
 </file>
 
@@ -25983,7 +26016,7 @@
 </file>
 
 <file path=customXml/itemProps1.xml><?xml version="1.0" encoding="utf-8"?>
-<ds:datastoreItem xmlns:ds="http://schemas.openxmlformats.org/officeDocument/2006/customXml" ds:itemID="{3E002A10-3AED-4BD2-B57F-64D254B45073}">
+<ds:datastoreItem xmlns:ds="http://schemas.openxmlformats.org/officeDocument/2006/customXml" ds:itemID="{16E491EA-D706-47AB-89ED-294CA9DFBAA1}">
   <ds:schemaRefs>
     <ds:schemaRef ds:uri="http://schemas.openxmlformats.org/officeDocument/2006/bibliography"/>
   </ds:schemaRefs>

</xml_diff>